<commit_message>
update docs for new versions
</commit_message>
<xml_diff>
--- a/tekton-setup.docx
+++ b/tekton-setup.docx
@@ -98,7 +98,7 @@
         <w:rPr>
           <w:b/>
         </w:rPr>
-        <w:t>2</w:t>
+        <w:t>3</w:t>
       </w:r>
       <w:r>
         <w:rPr>
@@ -110,7 +110,7 @@
         <w:rPr>
           <w:b/>
         </w:rPr>
-        <w:t>07</w:t>
+        <w:t>10</w:t>
       </w:r>
       <w:r>
         <w:rPr>
@@ -128,7 +128,7 @@
         <w:rPr>
           <w:b/>
         </w:rPr>
-        <w:t>9</w:t>
+        <w:t>4</w:t>
       </w:r>
       <w:r>
         <w:rPr>
@@ -492,6 +492,21 @@
         <w:rPr>
           <w:bCs/>
           <w:color w:val="000000" w:themeColor="text1"/>
+        </w:rPr>
+        <w:t>NOTE:  Because environments vary, there is not a guarantee that all labs will work without issues in if you are using the manual (non-VM) environment.</w:t>
+      </w:r>
+    </w:p>
+    <w:p>
+      <w:pPr>
+        <w:rPr>
+          <w:bCs/>
+          <w:color w:val="000000" w:themeColor="text1"/>
+        </w:rPr>
+      </w:pPr>
+      <w:r>
+        <w:rPr>
+          <w:bCs/>
+          <w:color w:val="000000" w:themeColor="text1"/>
           <w:u w:val="single"/>
         </w:rPr>
         <w:t xml:space="preserve">For either option, it is important that you verify you can get to and use a Kubernetes environment on your laptop prior to the workshop. </w:t>
@@ -701,14 +716,8 @@
           <w:bCs/>
           <w:color w:val="000000" w:themeColor="text1"/>
         </w:rPr>
-        <w:t>3</w:t>
-      </w:r>
-      <w:r>
-        <w:rPr>
-          <w:bCs/>
-          <w:color w:val="000000" w:themeColor="text1"/>
-        </w:rPr>
-        <w:t xml:space="preserve">. </w:t>
+        <w:lastRenderedPageBreak/>
+        <w:t xml:space="preserve">3. </w:t>
       </w:r>
       <w:r>
         <w:rPr>
@@ -753,22 +762,7 @@
           <w:bCs/>
           <w:color w:val="000000" w:themeColor="text1"/>
         </w:rPr>
-        <w:lastRenderedPageBreak/>
-        <w:t>4</w:t>
-      </w:r>
-      <w:r>
-        <w:rPr>
-          <w:bCs/>
-          <w:color w:val="000000" w:themeColor="text1"/>
-        </w:rPr>
-        <w:t>.</w:t>
-      </w:r>
-      <w:r>
-        <w:rPr>
-          <w:bCs/>
-          <w:color w:val="000000" w:themeColor="text1"/>
-        </w:rPr>
-        <w:t xml:space="preserve">  If you are using</w:t>
+        <w:t>4.  If you are using</w:t>
       </w:r>
       <w:r>
         <w:rPr>
@@ -799,14 +793,21 @@
           <w:bCs/>
           <w:color w:val="000000" w:themeColor="text1"/>
         </w:rPr>
-        <w:t>th</w:t>
-      </w:r>
-      <w:r>
-        <w:rPr>
-          <w:bCs/>
-          <w:color w:val="000000" w:themeColor="text1"/>
-        </w:rPr>
-        <w:t xml:space="preserve">ere is a script in the repo named “create-kind-cluster-with-registry.sh” which </w:t>
+        <w:t>there is a script in the repo named “</w:t>
+      </w:r>
+      <w:r>
+        <w:rPr>
+          <w:b/>
+          <w:color w:val="000000" w:themeColor="text1"/>
+        </w:rPr>
+        <w:t>create-kind-cluster-with-registry.sh</w:t>
+      </w:r>
+      <w:r>
+        <w:rPr>
+          <w:bCs/>
+          <w:color w:val="000000" w:themeColor="text1"/>
+        </w:rPr>
+        <w:t xml:space="preserve">” which </w:t>
       </w:r>
       <w:r>
         <w:rPr>
@@ -950,14 +951,28 @@
           <w:bCs/>
           <w:color w:val="000000" w:themeColor="text1"/>
         </w:rPr>
-        <w:t>The workshop was designed for Kubernetes version 1.1</w:t>
-      </w:r>
-      <w:r>
-        <w:rPr>
-          <w:bCs/>
-          <w:color w:val="000000" w:themeColor="text1"/>
-        </w:rPr>
-        <w:t>9 – 1.21</w:t>
+        <w:t>The workshop was designed for Kubernetes version 1.</w:t>
+      </w:r>
+      <w:r>
+        <w:rPr>
+          <w:bCs/>
+          <w:color w:val="000000" w:themeColor="text1"/>
+        </w:rPr>
+        <w:t>22</w:t>
+      </w:r>
+      <w:r>
+        <w:rPr>
+          <w:bCs/>
+          <w:color w:val="000000" w:themeColor="text1"/>
+        </w:rPr>
+        <w:t xml:space="preserve"> – 1.2</w:t>
+      </w:r>
+      <w:r>
+        <w:rPr>
+          <w:bCs/>
+          <w:color w:val="000000" w:themeColor="text1"/>
+        </w:rPr>
+        <w:t>4</w:t>
       </w:r>
       <w:r>
         <w:rPr>
@@ -965,6 +980,13 @@
           <w:color w:val="000000" w:themeColor="text1"/>
         </w:rPr>
         <w:t>, though other versions may work.</w:t>
+      </w:r>
+      <w:r>
+        <w:rPr>
+          <w:bCs/>
+          <w:color w:val="000000" w:themeColor="text1"/>
+        </w:rPr>
+        <w:t xml:space="preserve">  Some scripts will not work with 1.25.</w:t>
       </w:r>
     </w:p>
     <w:p>
@@ -1088,14 +1110,7 @@
           <w:bCs/>
           <w:color w:val="000000" w:themeColor="text1"/>
         </w:rPr>
-        <w:t xml:space="preserve">8.  </w:t>
-      </w:r>
-      <w:r>
-        <w:rPr>
-          <w:bCs/>
-          <w:color w:val="000000" w:themeColor="text1"/>
-        </w:rPr>
-        <w:t xml:space="preserve">There is a script in the </w:t>
+        <w:t xml:space="preserve">8.  There is a script in the </w:t>
       </w:r>
       <w:proofErr w:type="spellStart"/>
       <w:r>
@@ -1111,7 +1126,21 @@
           <w:bCs/>
           <w:color w:val="000000" w:themeColor="text1"/>
         </w:rPr>
-        <w:t xml:space="preserve">-intro repo that you just cloned down named “setup-no-vm.sh”.  You can try just running this and it </w:t>
+        <w:t>-intro repo that you just cloned down named “</w:t>
+      </w:r>
+      <w:r>
+        <w:rPr>
+          <w:b/>
+          <w:color w:val="000000" w:themeColor="text1"/>
+        </w:rPr>
+        <w:t>setup-no-vm.sh</w:t>
+      </w:r>
+      <w:r>
+        <w:rPr>
+          <w:bCs/>
+          <w:color w:val="000000" w:themeColor="text1"/>
+        </w:rPr>
+        <w:t xml:space="preserve">”.  You can try just running this and it </w:t>
       </w:r>
       <w:r>
         <w:rPr>
@@ -1254,75 +1283,95 @@
         <w:rPr>
           <w:rFonts w:eastAsia="Times New Roman" w:cstheme="minorHAnsi"/>
         </w:rPr>
-        <w:t xml:space="preserve">v 0.27.1 </w:t>
+        <w:t>v 0.</w:t>
+      </w:r>
+      <w:r>
+        <w:rPr>
+          <w:rFonts w:eastAsia="Times New Roman" w:cstheme="minorHAnsi"/>
+        </w:rPr>
+        <w:t>40.2</w:t>
+      </w:r>
+      <w:r>
+        <w:rPr>
+          <w:rFonts w:eastAsia="Times New Roman" w:cstheme="minorHAnsi"/>
+        </w:rPr>
+        <w:t xml:space="preserve"> </w:t>
+      </w:r>
+      <w:r>
+        <w:fldChar w:fldCharType="begin"/>
+      </w:r>
+      <w:r>
+        <w:instrText xml:space="preserve"> HYPERLINK "https://tekton.dev/docs/getting-started/tasks/" </w:instrText>
+      </w:r>
+      <w:r>
+        <w:fldChar w:fldCharType="separate"/>
+      </w:r>
+      <w:proofErr w:type="spellStart"/>
+      <w:r>
+        <w:rPr>
+          <w:rStyle w:val="Hyperlink"/>
+          <w:rFonts w:eastAsia="Times New Roman" w:cstheme="minorHAnsi"/>
+        </w:rPr>
+        <w:t>Tekton</w:t>
+      </w:r>
+      <w:proofErr w:type="spellEnd"/>
+      <w:r>
+        <w:rPr>
+          <w:rStyle w:val="Hyperlink"/>
+          <w:rFonts w:eastAsia="Times New Roman" w:cstheme="minorHAnsi"/>
+        </w:rPr>
+        <w:fldChar w:fldCharType="end"/>
+      </w:r>
+      <w:r>
+        <w:rPr>
+          <w:rFonts w:eastAsia="Times New Roman" w:cstheme="minorHAnsi"/>
+        </w:rPr>
+        <w:t xml:space="preserve"> core pieces in your cluster.</w:t>
+      </w:r>
+      <w:r>
+        <w:rPr>
+          <w:rFonts w:eastAsia="Times New Roman" w:cstheme="minorHAnsi"/>
+        </w:rPr>
+        <w:t xml:space="preserve">  </w:t>
+      </w:r>
+    </w:p>
+    <w:p>
+      <w:pPr>
+        <w:rPr>
+          <w:rFonts w:eastAsia="Times New Roman" w:cstheme="minorHAnsi"/>
+        </w:rPr>
+      </w:pPr>
+      <w:r>
+        <w:rPr>
+          <w:rFonts w:eastAsia="Times New Roman" w:cstheme="minorHAnsi"/>
+        </w:rPr>
+        <w:t>1</w:t>
+      </w:r>
+      <w:r>
+        <w:rPr>
+          <w:rFonts w:eastAsia="Times New Roman" w:cstheme="minorHAnsi"/>
+        </w:rPr>
+        <w:t>0</w:t>
+      </w:r>
+      <w:r>
+        <w:rPr>
+          <w:rFonts w:eastAsia="Times New Roman" w:cstheme="minorHAnsi"/>
+        </w:rPr>
+        <w:t xml:space="preserve">. </w:t>
+      </w:r>
+      <w:r>
+        <w:rPr>
+          <w:rFonts w:eastAsia="Times New Roman" w:cstheme="minorHAnsi"/>
+        </w:rPr>
+        <w:t>If the script in step 8 did not do it, i</w:t>
+      </w:r>
+      <w:r>
+        <w:rPr>
+          <w:rFonts w:eastAsia="Times New Roman" w:cstheme="minorHAnsi"/>
+        </w:rPr>
+        <w:t xml:space="preserve">nstall the </w:t>
       </w:r>
       <w:hyperlink r:id="rId17" w:history="1">
-        <w:proofErr w:type="spellStart"/>
-        <w:r>
-          <w:rPr>
-            <w:rStyle w:val="Hyperlink"/>
-            <w:rFonts w:eastAsia="Times New Roman" w:cstheme="minorHAnsi"/>
-          </w:rPr>
-          <w:t>Tekton</w:t>
-        </w:r>
-        <w:proofErr w:type="spellEnd"/>
-      </w:hyperlink>
-      <w:r>
-        <w:rPr>
-          <w:rFonts w:eastAsia="Times New Roman" w:cstheme="minorHAnsi"/>
-        </w:rPr>
-        <w:t xml:space="preserve"> core pieces in your cluster.</w:t>
-      </w:r>
-      <w:r>
-        <w:rPr>
-          <w:rFonts w:eastAsia="Times New Roman" w:cstheme="minorHAnsi"/>
-        </w:rPr>
-        <w:t xml:space="preserve">  </w:t>
-      </w:r>
-    </w:p>
-    <w:p>
-      <w:pPr>
-        <w:rPr>
-          <w:rFonts w:eastAsia="Times New Roman" w:cstheme="minorHAnsi"/>
-        </w:rPr>
-      </w:pPr>
-      <w:r>
-        <w:rPr>
-          <w:rFonts w:eastAsia="Times New Roman" w:cstheme="minorHAnsi"/>
-        </w:rPr>
-        <w:t>1</w:t>
-      </w:r>
-      <w:r>
-        <w:rPr>
-          <w:rFonts w:eastAsia="Times New Roman" w:cstheme="minorHAnsi"/>
-        </w:rPr>
-        <w:t>0</w:t>
-      </w:r>
-      <w:r>
-        <w:rPr>
-          <w:rFonts w:eastAsia="Times New Roman" w:cstheme="minorHAnsi"/>
-        </w:rPr>
-        <w:t xml:space="preserve">. </w:t>
-      </w:r>
-      <w:r>
-        <w:rPr>
-          <w:rFonts w:eastAsia="Times New Roman" w:cstheme="minorHAnsi"/>
-        </w:rPr>
-        <w:t>If the script in step 8 did not do it</w:t>
-      </w:r>
-      <w:r>
-        <w:rPr>
-          <w:rFonts w:eastAsia="Times New Roman" w:cstheme="minorHAnsi"/>
-        </w:rPr>
-        <w:t>, i</w:t>
-      </w:r>
-      <w:r>
-        <w:rPr>
-          <w:rFonts w:eastAsia="Times New Roman" w:cstheme="minorHAnsi"/>
-        </w:rPr>
-        <w:t xml:space="preserve">nstall the </w:t>
-      </w:r>
-      <w:hyperlink r:id="rId18" w:history="1">
         <w:proofErr w:type="spellStart"/>
         <w:r>
           <w:rPr>
@@ -1375,21 +1424,27 @@
         <w:rPr>
           <w:rFonts w:eastAsia="Times New Roman" w:cstheme="minorHAnsi"/>
         </w:rPr>
-        <w:t>If the script in step 8 did not do it</w:t>
-      </w:r>
-      <w:r>
-        <w:rPr>
-          <w:rFonts w:eastAsia="Times New Roman" w:cstheme="minorHAnsi"/>
-        </w:rPr>
-        <w:t>, i</w:t>
-      </w:r>
-      <w:r>
-        <w:rPr>
-          <w:rFonts w:eastAsia="Times New Roman" w:cstheme="minorHAnsi"/>
-        </w:rPr>
-        <w:t xml:space="preserve">nstall version v0.14.2 of the </w:t>
-      </w:r>
-      <w:hyperlink r:id="rId19" w:history="1">
+        <w:t>If the script in step 8 did not do it, i</w:t>
+      </w:r>
+      <w:r>
+        <w:rPr>
+          <w:rFonts w:eastAsia="Times New Roman" w:cstheme="minorHAnsi"/>
+        </w:rPr>
+        <w:t>nstall version v0.</w:t>
+      </w:r>
+      <w:r>
+        <w:rPr>
+          <w:rFonts w:eastAsia="Times New Roman" w:cstheme="minorHAnsi"/>
+        </w:rPr>
+        <w:t>21.0</w:t>
+      </w:r>
+      <w:r>
+        <w:rPr>
+          <w:rFonts w:eastAsia="Times New Roman" w:cstheme="minorHAnsi"/>
+        </w:rPr>
+        <w:t xml:space="preserve"> of the </w:t>
+      </w:r>
+      <w:hyperlink r:id="rId18" w:history="1">
         <w:proofErr w:type="spellStart"/>
         <w:r>
           <w:rPr>
@@ -1424,15 +1479,9 @@
         <w:rPr>
           <w:rFonts w:eastAsia="Times New Roman" w:cstheme="minorHAnsi"/>
         </w:rPr>
-        <w:t xml:space="preserve">12. Install </w:t>
-      </w:r>
-      <w:r>
-        <w:rPr>
-          <w:rFonts w:eastAsia="Times New Roman" w:cstheme="minorHAnsi"/>
-        </w:rPr>
-        <w:t xml:space="preserve">the </w:t>
-      </w:r>
-      <w:hyperlink r:id="rId20" w:history="1">
+        <w:t xml:space="preserve">12. Install the </w:t>
+      </w:r>
+      <w:hyperlink r:id="rId19" w:history="1">
         <w:proofErr w:type="spellStart"/>
         <w:r>
           <w:rPr>
@@ -1460,7 +1509,7 @@
         <w:rPr>
           <w:rFonts w:eastAsia="Times New Roman" w:cstheme="minorHAnsi"/>
         </w:rPr>
-        <w:t xml:space="preserve"> v 0.17.1</w:t>
+        <w:t xml:space="preserve"> </w:t>
       </w:r>
     </w:p>
     <w:p>
@@ -1575,7 +1624,7 @@
         </w:rPr>
         <w:t xml:space="preserve">nstall </w:t>
       </w:r>
-      <w:hyperlink r:id="rId21" w:history="1">
+      <w:hyperlink r:id="rId20" w:history="1">
         <w:r>
           <w:rPr>
             <w:rStyle w:val="Hyperlink"/>
@@ -1882,6 +1931,7 @@
         </w:rPr>
       </w:pPr>
       <w:r>
+        <w:lastRenderedPageBreak/>
         <w:t xml:space="preserve">1. You </w:t>
       </w:r>
       <w:r>
@@ -1907,11 +1957,7 @@
       </w:r>
       <w:proofErr w:type="spellEnd"/>
       <w:r>
-        <w:t xml:space="preserve"> on your system and verify that it runs correctly.  Note that some systems may require special access or BIOS </w:t>
-      </w:r>
-      <w:r>
-        <w:lastRenderedPageBreak/>
-        <w:t>settings to support virtualization.  Please ensure that you have sorted out any issues with this prior to the start of the first online session.</w:t>
+        <w:t xml:space="preserve"> on your system and verify that it runs correctly.  Note that some systems may require special access or BIOS settings to support virtualization.  Please ensure that you have sorted out any issues with this prior to the start of the first online session.</w:t>
       </w:r>
       <w:r>
         <w:t xml:space="preserve">  </w:t>
@@ -1924,7 +1970,7 @@
       <w:r>
         <w:t xml:space="preserve"> can be obtained and installed from </w:t>
       </w:r>
-      <w:hyperlink r:id="rId22" w:history="1">
+      <w:hyperlink r:id="rId21" w:history="1">
         <w:r>
           <w:rPr>
             <w:rStyle w:val="Hyperlink"/>
@@ -2051,7 +2097,7 @@
           <w:sz w:val="24"/>
           <w:szCs w:val="24"/>
         </w:rPr>
-        <w:t>0e9f21970b9d85908c232e250bbe7c1e</w:t>
+        <w:t>58630f1add66a14d54c2193ec70d365c</w:t>
       </w:r>
     </w:p>
     <w:p>
@@ -2079,7 +2125,7 @@
           <w:sz w:val="24"/>
           <w:szCs w:val="24"/>
         </w:rPr>
-        <w:t>32c97b730fd5e9bd090f36b368667d3b80558fa0</w:t>
+        <w:t>2a75558f6bb2af839f26cc47630fe6c13918c5e1</w:t>
       </w:r>
     </w:p>
     <w:p>
@@ -2107,7 +2153,7 @@
           <w:sz w:val="24"/>
           <w:szCs w:val="24"/>
         </w:rPr>
-        <w:t>d7b253d56ceb4de19e28ef0f551b1b9ff404d7d96668edb93c943b5340170d09</w:t>
+        <w:t>23e8fcbe8fc6f84636cc0fd9325c908677fc92884ca3ea1cd1db553a4199f54f</w:t>
       </w:r>
     </w:p>
     <w:p>
@@ -2144,7 +2190,7 @@
           <w:sz w:val="24"/>
           <w:szCs w:val="24"/>
         </w:rPr>
-        <w:t>abbac753dc019d1cf71736bc27fe77f2ad65a54c1ba0350a24d013caadc971a84cdf79c282c1471a031d180b7022ce70ce9f7acbc02321810296b9256002dc9b</w:t>
+        <w:t>05046e43f0259e53d3948235ce94e36a488903f875e83de1894a0cdf73d79e523a2f5b0e0391394ca72a7430611563fdf52dbaacdad67a545b02fa095a2a9ec5</w:t>
       </w:r>
     </w:p>
     <w:p/>
@@ -2275,7 +2321,7 @@
                     </pic:cNvPicPr>
                   </pic:nvPicPr>
                   <pic:blipFill>
-                    <a:blip r:embed="rId23">
+                    <a:blip r:embed="rId22">
                       <a:extLst>
                         <a:ext uri="{28A0092B-C50C-407E-A947-70E740481C1C}">
                           <a14:useLocalDpi xmlns:a14="http://schemas.microsoft.com/office/drawing/2010/main" val="0"/>
@@ -2320,7 +2366,6 @@
       <w:r>
         <w:t xml:space="preserve"> </w:t>
       </w:r>
-      <w:proofErr w:type="spellStart"/>
       <w:r>
         <w:rPr>
           <w:b/>
@@ -2333,9 +2378,15 @@
           <w:b/>
           <w:bCs/>
         </w:rPr>
+        <w:t>V4</w:t>
+      </w:r>
+      <w:r>
+        <w:rPr>
+          <w:b/>
+          <w:bCs/>
+        </w:rPr>
         <w:t>.ova</w:t>
       </w:r>
-      <w:proofErr w:type="spellEnd"/>
       <w:r>
         <w:t xml:space="preserve"> file.</w:t>
       </w:r>
@@ -2388,7 +2439,7 @@
                     <pic:cNvPicPr/>
                   </pic:nvPicPr>
                   <pic:blipFill>
-                    <a:blip r:embed="rId24"/>
+                    <a:blip r:embed="rId23"/>
                     <a:stretch>
                       <a:fillRect/>
                     </a:stretch>
@@ -2488,7 +2539,7 @@
                     <pic:cNvPicPr/>
                   </pic:nvPicPr>
                   <pic:blipFill>
-                    <a:blip r:embed="rId25"/>
+                    <a:blip r:embed="rId24"/>
                     <a:stretch>
                       <a:fillRect/>
                     </a:stretch>
@@ -2567,7 +2618,7 @@
                     <pic:cNvPicPr/>
                   </pic:nvPicPr>
                   <pic:blipFill>
-                    <a:blip r:embed="rId26"/>
+                    <a:blip r:embed="rId25"/>
                     <a:stretch>
                       <a:fillRect/>
                     </a:stretch>
@@ -2632,7 +2683,7 @@
                     <pic:cNvPicPr/>
                   </pic:nvPicPr>
                   <pic:blipFill>
-                    <a:blip r:embed="rId27"/>
+                    <a:blip r:embed="rId26"/>
                     <a:stretch>
                       <a:fillRect/>
                     </a:stretch>
@@ -2745,7 +2796,7 @@
                     <pic:cNvPicPr/>
                   </pic:nvPicPr>
                   <pic:blipFill>
-                    <a:blip r:embed="rId28"/>
+                    <a:blip r:embed="rId27"/>
                     <a:stretch>
                       <a:fillRect/>
                     </a:stretch>
@@ -2819,7 +2870,7 @@
                     <pic:cNvPicPr/>
                   </pic:nvPicPr>
                   <pic:blipFill>
-                    <a:blip r:embed="rId29"/>
+                    <a:blip r:embed="rId28"/>
                     <a:stretch>
                       <a:fillRect/>
                     </a:stretch>
@@ -2878,7 +2929,7 @@
                     </pic:cNvPicPr>
                   </pic:nvPicPr>
                   <pic:blipFill>
-                    <a:blip r:embed="rId30" cstate="print">
+                    <a:blip r:embed="rId29" cstate="print">
                       <a:extLst>
                         <a:ext uri="{28A0092B-C50C-407E-A947-70E740481C1C}">
                           <a14:useLocalDpi xmlns:a14="http://schemas.microsoft.com/office/drawing/2010/main" val="0"/>
@@ -3004,7 +3055,7 @@
                     <pic:cNvPicPr/>
                   </pic:nvPicPr>
                   <pic:blipFill>
-                    <a:blip r:embed="rId31"/>
+                    <a:blip r:embed="rId30"/>
                     <a:stretch>
                       <a:fillRect/>
                     </a:stretch>
@@ -3062,7 +3113,7 @@
                     </pic:cNvPicPr>
                   </pic:nvPicPr>
                   <pic:blipFill>
-                    <a:blip r:embed="rId32" r:link="rId33">
+                    <a:blip r:embed="rId31" r:link="rId32">
                       <a:extLst>
                         <a:ext uri="{28A0092B-C50C-407E-A947-70E740481C1C}">
                           <a14:useLocalDpi xmlns:a14="http://schemas.microsoft.com/office/drawing/2010/main" val="0"/>
@@ -3136,7 +3187,7 @@
                     <pic:cNvPicPr/>
                   </pic:nvPicPr>
                   <pic:blipFill>
-                    <a:blip r:embed="rId34"/>
+                    <a:blip r:embed="rId33"/>
                     <a:stretch>
                       <a:fillRect/>
                     </a:stretch>
@@ -3284,7 +3335,7 @@
                     </pic:cNvPicPr>
                   </pic:nvPicPr>
                   <pic:blipFill>
-                    <a:blip r:embed="rId35" cstate="print">
+                    <a:blip r:embed="rId34" cstate="print">
                       <a:extLst>
                         <a:ext uri="{28A0092B-C50C-407E-A947-70E740481C1C}">
                           <a14:useLocalDpi xmlns:a14="http://schemas.microsoft.com/office/drawing/2010/main" val="0"/>
@@ -3352,7 +3403,7 @@
                     </pic:cNvPicPr>
                   </pic:nvPicPr>
                   <pic:blipFill>
-                    <a:blip r:embed="rId36" cstate="print">
+                    <a:blip r:embed="rId35" cstate="print">
                       <a:extLst>
                         <a:ext uri="{28A0092B-C50C-407E-A947-70E740481C1C}">
                           <a14:useLocalDpi xmlns:a14="http://schemas.microsoft.com/office/drawing/2010/main" val="0"/>
@@ -3422,7 +3473,7 @@
                     </pic:cNvPicPr>
                   </pic:nvPicPr>
                   <pic:blipFill>
-                    <a:blip r:embed="rId37" cstate="print">
+                    <a:blip r:embed="rId36" cstate="print">
                       <a:extLst>
                         <a:ext uri="{28A0092B-C50C-407E-A947-70E740481C1C}">
                           <a14:useLocalDpi xmlns:a14="http://schemas.microsoft.com/office/drawing/2010/main" val="0"/>
@@ -3498,7 +3549,7 @@
                     </pic:cNvPicPr>
                   </pic:nvPicPr>
                   <pic:blipFill>
-                    <a:blip r:embed="rId38" cstate="print">
+                    <a:blip r:embed="rId37" cstate="print">
                       <a:extLst>
                         <a:ext uri="{28A0092B-C50C-407E-A947-70E740481C1C}">
                           <a14:useLocalDpi xmlns:a14="http://schemas.microsoft.com/office/drawing/2010/main" val="0"/>
@@ -3549,8 +3600,8 @@
     </w:p>
     <w:p/>
     <w:sectPr>
-      <w:headerReference w:type="default" r:id="rId39"/>
-      <w:footerReference w:type="default" r:id="rId40"/>
+      <w:headerReference w:type="default" r:id="rId38"/>
+      <w:footerReference w:type="default" r:id="rId39"/>
       <w:pgSz w:w="12240" w:h="15840"/>
       <w:pgMar w:top="540" w:right="720" w:bottom="540" w:left="720" w:header="720" w:footer="720" w:gutter="0"/>
       <w:cols w:space="720"/>
@@ -3840,7 +3891,7 @@
       <w:t>2</w:t>
     </w:r>
     <w:r>
-      <w:t>1</w:t>
+      <w:t>2</w:t>
     </w:r>
     <w:r>
       <w:t xml:space="preserve"> </w:t>
@@ -3940,14 +3991,14 @@
                           </a:ln>
                           <a:extLst>
                             <a:ext uri="{909E8E84-426E-40dd-AFC4-6F175D3DCCD1}">
-                              <a14:hiddenFill xmlns:a14="http://schemas.microsoft.com/office/drawing/2010/main" xmlns:w="http://schemas.openxmlformats.org/wordprocessingml/2006/main" xmlns:w10="urn:schemas-microsoft-com:office:word" xmlns:v="urn:schemas-microsoft-com:vml" xmlns:o="urn:schemas-microsoft-com:office:office" xmlns:mv="urn:schemas-microsoft-com:mac:vml" xmlns:mo="http://schemas.microsoft.com/office/mac/office/2008/main" xmlns="">
+                              <a14:hiddenFill xmlns="" xmlns:mo="http://schemas.microsoft.com/office/mac/office/2008/main" xmlns:mv="urn:schemas-microsoft-com:mac:vml" xmlns:o="urn:schemas-microsoft-com:office:office" xmlns:v="urn:schemas-microsoft-com:vml" xmlns:w10="urn:schemas-microsoft-com:office:word" xmlns:w="http://schemas.openxmlformats.org/wordprocessingml/2006/main" xmlns:a14="http://schemas.microsoft.com/office/drawing/2010/main">
                                 <a:solidFill>
                                   <a:srgbClr val="FFFFFF"/>
                                 </a:solidFill>
                               </a14:hiddenFill>
                             </a:ext>
                             <a:ext uri="{91240B29-F687-4f45-9708-019B960494DF}">
-                              <a14:hiddenLine xmlns:a14="http://schemas.microsoft.com/office/drawing/2010/main" xmlns:w="http://schemas.openxmlformats.org/wordprocessingml/2006/main" xmlns:w10="urn:schemas-microsoft-com:office:word" xmlns:v="urn:schemas-microsoft-com:vml" xmlns:o="urn:schemas-microsoft-com:office:office" xmlns:mv="urn:schemas-microsoft-com:mac:vml" xmlns:mo="http://schemas.microsoft.com/office/mac/office/2008/main" xmlns="" w="9525">
+                              <a14:hiddenLine xmlns="" xmlns:mo="http://schemas.microsoft.com/office/mac/office/2008/main" xmlns:mv="urn:schemas-microsoft-com:mac:vml" xmlns:o="urn:schemas-microsoft-com:office:office" xmlns:v="urn:schemas-microsoft-com:vml" xmlns:w10="urn:schemas-microsoft-com:office:word" xmlns:w="http://schemas.openxmlformats.org/wordprocessingml/2006/main" xmlns:a14="http://schemas.microsoft.com/office/drawing/2010/main" w="9525">
                                 <a:solidFill>
                                   <a:srgbClr val="000000"/>
                                 </a:solidFill>

</xml_diff>